<commit_message>
book:pro-js-16 Starting a React project
</commit_message>
<xml_diff>
--- a/react/React interview questions.docx
+++ b/react/React interview questions.docx
@@ -3,1756 +3,208 @@
 <w:document xmlns:wpc="http://schemas.microsoft.com/office/word/2010/wordprocessingCanvas" xmlns:cx="http://schemas.microsoft.com/office/drawing/2014/chartex" xmlns:cx1="http://schemas.microsoft.com/office/drawing/2015/9/8/chartex" xmlns:cx2="http://schemas.microsoft.com/office/drawing/2015/10/21/chartex" xmlns:cx3="http://schemas.microsoft.com/office/drawing/2016/5/9/chartex" xmlns:cx4="http://schemas.microsoft.com/office/drawing/2016/5/10/chartex" xmlns:cx5="http://schemas.microsoft.com/office/drawing/2016/5/11/chartex" xmlns:cx6="http://schemas.microsoft.com/office/drawing/2016/5/12/chartex" xmlns:cx7="http://schemas.microsoft.com/office/drawing/2016/5/13/chartex" xmlns:cx8="http://schemas.microsoft.com/office/drawing/2016/5/14/chartex" xmlns:mc="http://schemas.openxmlformats.org/markup-compatibility/2006" xmlns:aink="http://schemas.microsoft.com/office/drawing/2016/ink" xmlns:am3d="http://schemas.microsoft.com/office/drawing/2017/model3d" xmlns:o="urn:schemas-microsoft-com:office:office" xmlns:r="http://schemas.openxmlformats.org/officeDocument/2006/relationships" xmlns:m="http://schemas.openxmlformats.org/officeDocument/2006/math" xmlns:v="urn:schemas-microsoft-com:vml" xmlns:wp14="http://schemas.microsoft.com/office/word/2010/wordprocessingDrawing" xmlns:wp="http://schemas.openxmlformats.org/drawingml/2006/wordprocessingDrawing" xmlns:w10="urn:schemas-microsoft-com:office:word" xmlns:w="http://schemas.openxmlformats.org/wordprocessingml/2006/main" xmlns:w14="http://schemas.microsoft.com/office/word/2010/wordml" xmlns:w15="http://schemas.microsoft.com/office/word/2012/wordml" xmlns:w16cid="http://schemas.microsoft.com/office/word/2016/wordml/cid" xmlns:w16se="http://schemas.microsoft.com/office/word/2015/wordml/symex" xmlns:wpg="http://schemas.microsoft.com/office/word/2010/wordprocessingGroup" xmlns:wpi="http://schemas.microsoft.com/office/word/2010/wordprocessingInk" xmlns:wne="http://schemas.microsoft.com/office/word/2006/wordml" xmlns:wps="http://schemas.microsoft.com/office/word/2010/wordprocessingShape" mc:Ignorable="w14 w15 w16se w16cid wp14">
   <w:body>
     <w:p>
-      <w:pPr>
-        <w:shd w:val="clear" w:color="auto" w:fill="FFFFFF"/>
-        <w:spacing w:after="158" w:line="240" w:lineRule="auto"/>
-        <w:rPr>
-          <w:rFonts w:ascii="Helvetica" w:eastAsia="Times New Roman" w:hAnsi="Helvetica" w:cs="Times New Roman"/>
-          <w:color w:val="525252"/>
-          <w:sz w:val="23"/>
-          <w:szCs w:val="23"/>
-        </w:rPr>
-      </w:pPr>
-    </w:p>
-    <w:p>
-      <w:pPr>
-        <w:shd w:val="clear" w:color="auto" w:fill="FFFFFF"/>
-        <w:spacing w:after="158" w:line="240" w:lineRule="auto"/>
-        <w:rPr>
-          <w:rFonts w:ascii="Helvetica" w:eastAsia="Times New Roman" w:hAnsi="Helvetica" w:cs="Times New Roman"/>
-          <w:color w:val="525252"/>
-          <w:sz w:val="23"/>
-          <w:szCs w:val="23"/>
-        </w:rPr>
-      </w:pPr>
-      <w:r>
-        <w:rPr>
-          <w:rFonts w:ascii="Helvetica" w:eastAsia="Times New Roman" w:hAnsi="Helvetica" w:cs="Times New Roman"/>
-          <w:color w:val="525252"/>
-          <w:sz w:val="23"/>
-          <w:szCs w:val="23"/>
-        </w:rPr>
-        <w:t>Encryption and encoding</w:t>
-      </w:r>
-    </w:p>
-    <w:p>
-      <w:pPr>
-        <w:shd w:val="clear" w:color="auto" w:fill="FFFFFF"/>
-        <w:spacing w:after="158" w:line="240" w:lineRule="auto"/>
-        <w:rPr>
-          <w:rFonts w:ascii="Helvetica" w:eastAsia="Times New Roman" w:hAnsi="Helvetica" w:cs="Times New Roman"/>
-          <w:color w:val="525252"/>
-          <w:sz w:val="23"/>
-          <w:szCs w:val="23"/>
-        </w:rPr>
-      </w:pPr>
-      <w:bookmarkStart w:id="0" w:name="_GoBack"/>
-      <w:bookmarkEnd w:id="0"/>
-    </w:p>
-    <w:p>
-      <w:pPr>
-        <w:shd w:val="clear" w:color="auto" w:fill="FFFFFF"/>
-        <w:spacing w:after="158" w:line="240" w:lineRule="auto"/>
-        <w:rPr>
-          <w:rFonts w:ascii="Helvetica" w:eastAsia="Times New Roman" w:hAnsi="Helvetica" w:cs="Times New Roman"/>
-          <w:color w:val="525252"/>
-          <w:sz w:val="23"/>
-          <w:szCs w:val="23"/>
-        </w:rPr>
-      </w:pPr>
-      <w:r>
-        <w:rPr>
-          <w:rFonts w:ascii="Helvetica" w:eastAsia="Times New Roman" w:hAnsi="Helvetica" w:cs="Times New Roman"/>
-          <w:color w:val="525252"/>
-          <w:sz w:val="23"/>
-          <w:szCs w:val="23"/>
-        </w:rPr>
-        <w:t>Update the website's HTML, without using JavaScript or CSS, to make use of semantic elements so that:</w:t>
-      </w:r>
-    </w:p>
-    <w:p>
-      <w:pPr>
-        <w:numPr>
-          <w:ilvl w:val="0"/>
-          <w:numId w:val="1"/>
-        </w:numPr>
-        <w:shd w:val="clear" w:color="auto" w:fill="FFFFFF"/>
-        <w:spacing w:before="100" w:beforeAutospacing="1" w:after="100" w:afterAutospacing="1" w:line="240" w:lineRule="auto"/>
-        <w:rPr>
-          <w:rFonts w:ascii="Helvetica" w:eastAsia="Times New Roman" w:hAnsi="Helvetica" w:cs="Times New Roman"/>
-          <w:color w:val="525252"/>
-          <w:sz w:val="23"/>
-          <w:szCs w:val="23"/>
-        </w:rPr>
-      </w:pPr>
-      <w:r>
-        <w:rPr>
-          <w:rFonts w:ascii="Helvetica" w:eastAsia="Times New Roman" w:hAnsi="Helvetica" w:cs="Times New Roman"/>
-          <w:color w:val="525252"/>
-          <w:sz w:val="23"/>
-          <w:szCs w:val="23"/>
-        </w:rPr>
-        <w:t>The classless outer </w:t>
-      </w:r>
-      <w:r>
-        <w:rPr>
-          <w:rFonts w:ascii="Helvetica" w:eastAsia="Times New Roman" w:hAnsi="Helvetica" w:cs="Times New Roman"/>
-          <w:i/>
-          <w:iCs/>
-          <w:color w:val="525252"/>
-          <w:sz w:val="23"/>
-          <w:szCs w:val="23"/>
-        </w:rPr>
-        <w:t>div</w:t>
-      </w:r>
-      <w:r>
-        <w:rPr>
-          <w:rFonts w:ascii="Helvetica" w:eastAsia="Times New Roman" w:hAnsi="Helvetica" w:cs="Times New Roman"/>
-          <w:color w:val="525252"/>
-          <w:sz w:val="23"/>
-          <w:szCs w:val="23"/>
-        </w:rPr>
-        <w:t> element is replaced with a more appropriate element.</w:t>
-      </w:r>
-    </w:p>
-    <w:p>
-      <w:pPr>
-        <w:numPr>
-          <w:ilvl w:val="0"/>
-          <w:numId w:val="1"/>
-        </w:numPr>
-        <w:shd w:val="clear" w:color="auto" w:fill="FFFFFF"/>
-        <w:spacing w:before="100" w:beforeAutospacing="1" w:after="100" w:afterAutospacing="1" w:line="240" w:lineRule="auto"/>
-        <w:rPr>
-          <w:rFonts w:ascii="Helvetica" w:eastAsia="Times New Roman" w:hAnsi="Helvetica" w:cs="Times New Roman"/>
-          <w:color w:val="525252"/>
-          <w:sz w:val="23"/>
-          <w:szCs w:val="23"/>
-        </w:rPr>
-      </w:pPr>
-      <w:r>
-        <w:rPr>
-          <w:rFonts w:ascii="Helvetica" w:eastAsia="Times New Roman" w:hAnsi="Helvetica" w:cs="Times New Roman"/>
-          <w:color w:val="525252"/>
-          <w:sz w:val="23"/>
-          <w:szCs w:val="23"/>
-        </w:rPr>
-        <w:t xml:space="preserve">The </w:t>
-      </w:r>
-      <w:proofErr w:type="spellStart"/>
-      <w:r>
-        <w:rPr>
-          <w:rFonts w:ascii="Helvetica" w:eastAsia="Times New Roman" w:hAnsi="Helvetica" w:cs="Times New Roman"/>
-          <w:color w:val="525252"/>
-          <w:sz w:val="23"/>
-          <w:szCs w:val="23"/>
-        </w:rPr>
-        <w:t>divs</w:t>
-      </w:r>
-      <w:proofErr w:type="spellEnd"/>
-      <w:r>
-        <w:rPr>
-          <w:rFonts w:ascii="Helvetica" w:eastAsia="Times New Roman" w:hAnsi="Helvetica" w:cs="Times New Roman"/>
-          <w:color w:val="525252"/>
-          <w:sz w:val="23"/>
-          <w:szCs w:val="23"/>
-        </w:rPr>
-        <w:t xml:space="preserve"> with the </w:t>
-      </w:r>
-      <w:r>
-        <w:rPr>
-          <w:rFonts w:ascii="Helvetica" w:eastAsia="Times New Roman" w:hAnsi="Helvetica" w:cs="Times New Roman"/>
-          <w:i/>
-          <w:iCs/>
-          <w:color w:val="525252"/>
-          <w:sz w:val="23"/>
-          <w:szCs w:val="23"/>
-        </w:rPr>
-        <w:t>image</w:t>
-      </w:r>
-      <w:r>
-        <w:rPr>
-          <w:rFonts w:ascii="Helvetica" w:eastAsia="Times New Roman" w:hAnsi="Helvetica" w:cs="Times New Roman"/>
-          <w:color w:val="525252"/>
-          <w:sz w:val="23"/>
-          <w:szCs w:val="23"/>
-        </w:rPr>
-        <w:t> and </w:t>
-      </w:r>
-      <w:r>
-        <w:rPr>
-          <w:rFonts w:ascii="Helvetica" w:eastAsia="Times New Roman" w:hAnsi="Helvetica" w:cs="Times New Roman"/>
-          <w:i/>
-          <w:iCs/>
-          <w:color w:val="525252"/>
-          <w:sz w:val="23"/>
-          <w:szCs w:val="23"/>
-        </w:rPr>
-        <w:t>caption</w:t>
-      </w:r>
-      <w:r>
-        <w:rPr>
-          <w:rFonts w:ascii="Helvetica" w:eastAsia="Times New Roman" w:hAnsi="Helvetica" w:cs="Times New Roman"/>
-          <w:color w:val="525252"/>
-          <w:sz w:val="23"/>
-          <w:szCs w:val="23"/>
-        </w:rPr>
-        <w:t> classes are replaced with self-contained content elements.</w:t>
-      </w:r>
-    </w:p>
-    <w:p>
-      <w:pPr>
-        <w:numPr>
-          <w:ilvl w:val="0"/>
-          <w:numId w:val="1"/>
-        </w:numPr>
-        <w:shd w:val="clear" w:color="auto" w:fill="FFFFFF"/>
-        <w:spacing w:before="100" w:beforeAutospacing="1" w:after="100" w:afterAutospacing="1" w:line="240" w:lineRule="auto"/>
-        <w:rPr>
-          <w:rFonts w:ascii="Helvetica" w:eastAsia="Times New Roman" w:hAnsi="Helvetica" w:cs="Times New Roman"/>
-          <w:color w:val="525252"/>
-          <w:sz w:val="23"/>
-          <w:szCs w:val="23"/>
-        </w:rPr>
-      </w:pPr>
-      <w:r>
-        <w:rPr>
-          <w:rFonts w:ascii="Helvetica" w:eastAsia="Times New Roman" w:hAnsi="Helvetica" w:cs="Times New Roman"/>
-          <w:color w:val="525252"/>
-          <w:sz w:val="23"/>
-          <w:szCs w:val="23"/>
-        </w:rPr>
-        <w:t xml:space="preserve">The </w:t>
-      </w:r>
-      <w:proofErr w:type="spellStart"/>
-      <w:r>
-        <w:rPr>
-          <w:rFonts w:ascii="Helvetica" w:eastAsia="Times New Roman" w:hAnsi="Helvetica" w:cs="Times New Roman"/>
-          <w:color w:val="525252"/>
-          <w:sz w:val="23"/>
-          <w:szCs w:val="23"/>
-        </w:rPr>
-        <w:t>divs</w:t>
-      </w:r>
-      <w:proofErr w:type="spellEnd"/>
-      <w:r>
-        <w:rPr>
-          <w:rFonts w:ascii="Helvetica" w:eastAsia="Times New Roman" w:hAnsi="Helvetica" w:cs="Times New Roman"/>
-          <w:color w:val="525252"/>
-          <w:sz w:val="23"/>
-          <w:szCs w:val="23"/>
-        </w:rPr>
-        <w:t xml:space="preserve"> with the </w:t>
-      </w:r>
-      <w:r>
-        <w:rPr>
-          <w:rFonts w:ascii="Helvetica" w:eastAsia="Times New Roman" w:hAnsi="Helvetica" w:cs="Times New Roman"/>
-          <w:i/>
-          <w:iCs/>
-          <w:color w:val="525252"/>
-          <w:sz w:val="23"/>
-          <w:szCs w:val="23"/>
-        </w:rPr>
-        <w:t>lorem-ipsum</w:t>
-      </w:r>
-      <w:r>
-        <w:rPr>
-          <w:rFonts w:ascii="Helvetica" w:eastAsia="Times New Roman" w:hAnsi="Helvetica" w:cs="Times New Roman"/>
-          <w:color w:val="525252"/>
-          <w:sz w:val="23"/>
-          <w:szCs w:val="23"/>
-        </w:rPr>
-        <w:t> and </w:t>
-      </w:r>
-      <w:r>
-        <w:rPr>
-          <w:rFonts w:ascii="Helvetica" w:eastAsia="Times New Roman" w:hAnsi="Helvetica" w:cs="Times New Roman"/>
-          <w:i/>
-          <w:iCs/>
-          <w:color w:val="525252"/>
-          <w:sz w:val="23"/>
-          <w:szCs w:val="23"/>
-        </w:rPr>
-        <w:t>description</w:t>
-      </w:r>
-      <w:r>
-        <w:rPr>
-          <w:rFonts w:ascii="Helvetica" w:eastAsia="Times New Roman" w:hAnsi="Helvetica" w:cs="Times New Roman"/>
-          <w:color w:val="525252"/>
-          <w:sz w:val="23"/>
-          <w:szCs w:val="23"/>
-        </w:rPr>
-        <w:t> classes are replaced with elements, so that by default only the contents of the </w:t>
-      </w:r>
-      <w:r>
-        <w:rPr>
-          <w:rFonts w:ascii="Helvetica" w:eastAsia="Times New Roman" w:hAnsi="Helvetica" w:cs="Times New Roman"/>
-          <w:i/>
-          <w:iCs/>
-          <w:color w:val="525252"/>
-          <w:sz w:val="23"/>
-          <w:szCs w:val="23"/>
-        </w:rPr>
-        <w:t>description</w:t>
-      </w:r>
-      <w:r>
-        <w:rPr>
-          <w:rFonts w:ascii="Helvetica" w:eastAsia="Times New Roman" w:hAnsi="Helvetica" w:cs="Times New Roman"/>
-          <w:color w:val="525252"/>
-          <w:sz w:val="23"/>
-          <w:szCs w:val="23"/>
-        </w:rPr>
-        <w:t> element are shown. When the contents of the description element are clicked, the visibility of the rest of the </w:t>
-      </w:r>
-      <w:r>
-        <w:rPr>
-          <w:rFonts w:ascii="Helvetica" w:eastAsia="Times New Roman" w:hAnsi="Helvetica" w:cs="Times New Roman"/>
-          <w:i/>
-          <w:iCs/>
-          <w:color w:val="525252"/>
-          <w:sz w:val="23"/>
-          <w:szCs w:val="23"/>
-        </w:rPr>
-        <w:t>lorem-ipsum</w:t>
-      </w:r>
-      <w:r>
-        <w:rPr>
-          <w:rFonts w:ascii="Helvetica" w:eastAsia="Times New Roman" w:hAnsi="Helvetica" w:cs="Times New Roman"/>
-          <w:color w:val="525252"/>
-          <w:sz w:val="23"/>
-          <w:szCs w:val="23"/>
-        </w:rPr>
-        <w:t> element is toggled.</w:t>
-      </w:r>
-    </w:p>
-    <w:p>
-      <w:r>
-        <w:t>&lt;!DOCTYPE html&gt;</w:t>
-      </w:r>
-    </w:p>
-    <w:p>
-      <w:r>
-        <w:t>&lt;html&gt;</w:t>
-      </w:r>
-    </w:p>
-    <w:p>
-      <w:r>
-        <w:t xml:space="preserve">  &lt;head&gt;</w:t>
-      </w:r>
-    </w:p>
-    <w:p>
-      <w:r>
-        <w:t xml:space="preserve">    &lt;meta charset="utf-8"&gt;</w:t>
-      </w:r>
-    </w:p>
-    <w:p>
-      <w:r>
-        <w:t xml:space="preserve">    &lt;title&gt;Semantics&lt;/title&gt;</w:t>
-      </w:r>
-    </w:p>
-    <w:p>
-      <w:r>
-        <w:t xml:space="preserve">  &lt;/head&gt;</w:t>
-      </w:r>
-    </w:p>
-    <w:p>
-      <w:r>
-        <w:t xml:space="preserve">  &lt;body&gt;</w:t>
-      </w:r>
-    </w:p>
-    <w:p>
-      <w:r>
-        <w:t xml:space="preserve">    &lt;div&gt;</w:t>
-      </w:r>
-    </w:p>
-    <w:p>
-      <w:r>
-        <w:t xml:space="preserve">      &lt;h1&gt;Lorem Ipsum&lt;/h1&gt;</w:t>
-      </w:r>
-    </w:p>
-    <w:p>
-      <w:r>
-        <w:t xml:space="preserve">      </w:t>
-      </w:r>
-    </w:p>
-    <w:p>
-      <w:r>
-        <w:t xml:space="preserve">      &lt;div class="image"&gt;</w:t>
-      </w:r>
-    </w:p>
-    <w:p>
-      <w:r>
-        <w:t xml:space="preserve">        &lt;</w:t>
-      </w:r>
-      <w:proofErr w:type="spellStart"/>
-      <w:r>
-        <w:t>img</w:t>
-      </w:r>
-      <w:proofErr w:type="spellEnd"/>
-      <w:r>
-        <w:t xml:space="preserve"> </w:t>
-      </w:r>
-      <w:proofErr w:type="spellStart"/>
-      <w:r>
-        <w:t>src</w:t>
-      </w:r>
-      <w:proofErr w:type="spellEnd"/>
-      <w:r>
-        <w:t>="https://goo.gl/zF9eky" alt="Lorem Ipsum"&gt;</w:t>
-      </w:r>
-    </w:p>
-    <w:p>
-      <w:r>
-        <w:t xml:space="preserve">        &lt;div class="caption"&gt;Lorem Ipsum&lt;/div&gt;</w:t>
-      </w:r>
-    </w:p>
-    <w:p>
-      <w:r>
-        <w:t xml:space="preserve">      &lt;/div&gt;</w:t>
-      </w:r>
-    </w:p>
-    <w:p>
-      <w:r>
-        <w:t xml:space="preserve">      </w:t>
-      </w:r>
-    </w:p>
-    <w:p>
-      <w:r>
-        <w:t xml:space="preserve">      &lt;div class="lorem-ipsum"&gt;</w:t>
-      </w:r>
-    </w:p>
-    <w:p>
-      <w:r>
-        <w:t xml:space="preserve">        &lt;div class="description"&gt;Lorem ipsum dolor sit </w:t>
-      </w:r>
-      <w:proofErr w:type="spellStart"/>
-      <w:r>
-        <w:t>amet</w:t>
-      </w:r>
-      <w:proofErr w:type="spellEnd"/>
-      <w:r>
-        <w:t xml:space="preserve">, </w:t>
-      </w:r>
-      <w:proofErr w:type="spellStart"/>
-      <w:r>
-        <w:t>consectetur</w:t>
-      </w:r>
-      <w:proofErr w:type="spellEnd"/>
-      <w:r>
-        <w:t xml:space="preserve"> </w:t>
-      </w:r>
-      <w:proofErr w:type="spellStart"/>
-      <w:r>
-        <w:t>adipiscing</w:t>
-      </w:r>
-      <w:proofErr w:type="spellEnd"/>
-      <w:r>
-        <w:t xml:space="preserve"> </w:t>
-      </w:r>
-      <w:proofErr w:type="spellStart"/>
-      <w:r>
-        <w:t>elit</w:t>
-      </w:r>
-      <w:proofErr w:type="spellEnd"/>
-      <w:r>
-        <w:t>...&lt;/div&gt;</w:t>
-      </w:r>
-    </w:p>
-    <w:p>
-      <w:r>
-        <w:t xml:space="preserve">        &lt;p&gt;Lorem ipsum dolor sit </w:t>
-      </w:r>
-      <w:proofErr w:type="spellStart"/>
-      <w:r>
-        <w:t>amet</w:t>
-      </w:r>
-      <w:proofErr w:type="spellEnd"/>
-      <w:r>
-        <w:t xml:space="preserve">, </w:t>
-      </w:r>
-      <w:proofErr w:type="spellStart"/>
-      <w:r>
-        <w:t>consectetur</w:t>
-      </w:r>
-      <w:proofErr w:type="spellEnd"/>
-      <w:r>
-        <w:t xml:space="preserve"> </w:t>
-      </w:r>
-      <w:proofErr w:type="spellStart"/>
-      <w:r>
-        <w:t>adipiscing</w:t>
-      </w:r>
-      <w:proofErr w:type="spellEnd"/>
-      <w:r>
-        <w:t xml:space="preserve"> </w:t>
-      </w:r>
-      <w:proofErr w:type="spellStart"/>
-      <w:r>
-        <w:t>elit</w:t>
-      </w:r>
-      <w:proofErr w:type="spellEnd"/>
-      <w:r>
-        <w:t xml:space="preserve">. </w:t>
-      </w:r>
-    </w:p>
-    <w:p>
-      <w:r>
-        <w:t xml:space="preserve">          </w:t>
-      </w:r>
-      <w:proofErr w:type="spellStart"/>
-      <w:r>
-        <w:t>Curabitur</w:t>
-      </w:r>
-      <w:proofErr w:type="spellEnd"/>
-      <w:r>
-        <w:t xml:space="preserve"> vitae </w:t>
-      </w:r>
-      <w:proofErr w:type="spellStart"/>
-      <w:r>
-        <w:t>hendrerit</w:t>
-      </w:r>
-      <w:proofErr w:type="spellEnd"/>
-      <w:r>
-        <w:t xml:space="preserve"> </w:t>
-      </w:r>
-      <w:proofErr w:type="spellStart"/>
-      <w:r>
-        <w:t>mauris</w:t>
-      </w:r>
-      <w:proofErr w:type="spellEnd"/>
-      <w:r>
-        <w:t xml:space="preserve">. Lorem ipsum dolor sit </w:t>
-      </w:r>
-      <w:proofErr w:type="spellStart"/>
-      <w:r>
-        <w:t>amet</w:t>
-      </w:r>
-      <w:proofErr w:type="spellEnd"/>
-      <w:r>
-        <w:t xml:space="preserve">, </w:t>
-      </w:r>
-      <w:proofErr w:type="spellStart"/>
-      <w:r>
-        <w:t>consectetur</w:t>
-      </w:r>
-      <w:proofErr w:type="spellEnd"/>
-      <w:r>
-        <w:t xml:space="preserve"> </w:t>
-      </w:r>
-      <w:proofErr w:type="spellStart"/>
-      <w:r>
-        <w:t>adipiscing</w:t>
-      </w:r>
-      <w:proofErr w:type="spellEnd"/>
-      <w:r>
-        <w:t xml:space="preserve"> </w:t>
-      </w:r>
-      <w:proofErr w:type="spellStart"/>
-      <w:r>
-        <w:t>elit</w:t>
-      </w:r>
-      <w:proofErr w:type="spellEnd"/>
-      <w:r>
-        <w:t xml:space="preserve">. </w:t>
-      </w:r>
-    </w:p>
-    <w:p>
-      <w:r>
-        <w:t xml:space="preserve">          </w:t>
-      </w:r>
-      <w:proofErr w:type="spellStart"/>
-      <w:r>
-        <w:t>Mauris</w:t>
-      </w:r>
-      <w:proofErr w:type="spellEnd"/>
-      <w:r>
-        <w:t xml:space="preserve"> lacinia </w:t>
-      </w:r>
-      <w:proofErr w:type="spellStart"/>
-      <w:r>
-        <w:t>scelerisque</w:t>
-      </w:r>
-      <w:proofErr w:type="spellEnd"/>
-      <w:r>
-        <w:t xml:space="preserve"> </w:t>
-      </w:r>
-      <w:proofErr w:type="spellStart"/>
-      <w:r>
-        <w:t>nibh</w:t>
-      </w:r>
-      <w:proofErr w:type="spellEnd"/>
-      <w:r>
-        <w:t xml:space="preserve"> </w:t>
-      </w:r>
-      <w:proofErr w:type="spellStart"/>
-      <w:r>
-        <w:t>nec</w:t>
-      </w:r>
-      <w:proofErr w:type="spellEnd"/>
-      <w:r>
-        <w:t xml:space="preserve"> gravida. </w:t>
-      </w:r>
-    </w:p>
-    <w:p>
-      <w:r>
-        <w:t xml:space="preserve">          Duis </w:t>
-      </w:r>
-      <w:proofErr w:type="spellStart"/>
-      <w:r>
-        <w:t>malesuada</w:t>
-      </w:r>
-      <w:proofErr w:type="spellEnd"/>
-      <w:r>
-        <w:t xml:space="preserve"> </w:t>
-      </w:r>
-      <w:proofErr w:type="spellStart"/>
-      <w:r>
-        <w:t>nec</w:t>
-      </w:r>
-      <w:proofErr w:type="spellEnd"/>
-      <w:r>
-        <w:t xml:space="preserve"> </w:t>
-      </w:r>
-      <w:proofErr w:type="spellStart"/>
-      <w:r>
-        <w:t>nibh</w:t>
-      </w:r>
-      <w:proofErr w:type="spellEnd"/>
-      <w:r>
-        <w:t xml:space="preserve"> sit </w:t>
-      </w:r>
-      <w:proofErr w:type="spellStart"/>
-      <w:r>
-        <w:t>amet</w:t>
-      </w:r>
-      <w:proofErr w:type="spellEnd"/>
-      <w:r>
-        <w:t xml:space="preserve"> pulvinar. </w:t>
-      </w:r>
-    </w:p>
-    <w:p>
-      <w:r>
-        <w:t xml:space="preserve">          </w:t>
-      </w:r>
-      <w:proofErr w:type="spellStart"/>
-      <w:r>
-        <w:t>Phasellus</w:t>
-      </w:r>
-      <w:proofErr w:type="spellEnd"/>
-      <w:r>
-        <w:t xml:space="preserve"> </w:t>
-      </w:r>
-      <w:proofErr w:type="spellStart"/>
-      <w:r>
-        <w:t>congue</w:t>
-      </w:r>
-      <w:proofErr w:type="spellEnd"/>
-      <w:r>
-        <w:t xml:space="preserve"> </w:t>
-      </w:r>
-      <w:proofErr w:type="spellStart"/>
-      <w:r>
-        <w:t>porttitor</w:t>
-      </w:r>
-      <w:proofErr w:type="spellEnd"/>
-      <w:r>
-        <w:t xml:space="preserve"> </w:t>
-      </w:r>
-      <w:proofErr w:type="spellStart"/>
-      <w:r>
-        <w:t>arcu</w:t>
-      </w:r>
-      <w:proofErr w:type="spellEnd"/>
-      <w:r>
-        <w:t xml:space="preserve">, </w:t>
-      </w:r>
-      <w:proofErr w:type="spellStart"/>
-      <w:r>
-        <w:t>ut</w:t>
-      </w:r>
-      <w:proofErr w:type="spellEnd"/>
-      <w:r>
-        <w:t xml:space="preserve"> </w:t>
-      </w:r>
-      <w:proofErr w:type="spellStart"/>
-      <w:r>
-        <w:t>suscipit</w:t>
-      </w:r>
-      <w:proofErr w:type="spellEnd"/>
-      <w:r>
-        <w:t xml:space="preserve"> </w:t>
-      </w:r>
-      <w:proofErr w:type="spellStart"/>
-      <w:r>
-        <w:t>nibh</w:t>
-      </w:r>
-      <w:proofErr w:type="spellEnd"/>
-      <w:r>
-        <w:t xml:space="preserve"> </w:t>
-      </w:r>
-      <w:proofErr w:type="spellStart"/>
-      <w:r>
-        <w:t>aliquam</w:t>
-      </w:r>
-      <w:proofErr w:type="spellEnd"/>
-      <w:r>
-        <w:t xml:space="preserve"> vel. </w:t>
-      </w:r>
-    </w:p>
-    <w:p>
-      <w:r>
-        <w:lastRenderedPageBreak/>
-        <w:t xml:space="preserve">          Nunc </w:t>
-      </w:r>
-      <w:proofErr w:type="spellStart"/>
-      <w:r>
-        <w:t>arcu</w:t>
-      </w:r>
-      <w:proofErr w:type="spellEnd"/>
-      <w:r>
-        <w:t xml:space="preserve"> </w:t>
-      </w:r>
-      <w:proofErr w:type="spellStart"/>
-      <w:r>
-        <w:t>lectus</w:t>
-      </w:r>
-      <w:proofErr w:type="spellEnd"/>
-      <w:r>
-        <w:t xml:space="preserve">, </w:t>
-      </w:r>
-      <w:proofErr w:type="spellStart"/>
-      <w:r>
-        <w:t>egestas</w:t>
-      </w:r>
-      <w:proofErr w:type="spellEnd"/>
-      <w:r>
-        <w:t xml:space="preserve"> </w:t>
-      </w:r>
-      <w:proofErr w:type="spellStart"/>
-      <w:r>
-        <w:t>ut</w:t>
-      </w:r>
-      <w:proofErr w:type="spellEnd"/>
-      <w:r>
-        <w:t xml:space="preserve"> </w:t>
-      </w:r>
-      <w:proofErr w:type="spellStart"/>
-      <w:r>
-        <w:t>sem</w:t>
-      </w:r>
-      <w:proofErr w:type="spellEnd"/>
-      <w:r>
-        <w:t xml:space="preserve"> ac, </w:t>
-      </w:r>
-      <w:proofErr w:type="spellStart"/>
-      <w:r>
-        <w:t>euismod</w:t>
-      </w:r>
-      <w:proofErr w:type="spellEnd"/>
-      <w:r>
-        <w:t xml:space="preserve"> </w:t>
-      </w:r>
-      <w:proofErr w:type="spellStart"/>
-      <w:r>
-        <w:t>porttitor</w:t>
-      </w:r>
-      <w:proofErr w:type="spellEnd"/>
-      <w:r>
-        <w:t xml:space="preserve"> </w:t>
-      </w:r>
-      <w:proofErr w:type="spellStart"/>
-      <w:r>
-        <w:t>eros</w:t>
-      </w:r>
-      <w:proofErr w:type="spellEnd"/>
-      <w:r>
-        <w:t xml:space="preserve">. </w:t>
-      </w:r>
-    </w:p>
-    <w:p>
-      <w:r>
-        <w:t xml:space="preserve">          </w:t>
-      </w:r>
-      <w:proofErr w:type="spellStart"/>
-      <w:r>
-        <w:t>Phasellus</w:t>
-      </w:r>
-      <w:proofErr w:type="spellEnd"/>
-      <w:r>
-        <w:t xml:space="preserve"> </w:t>
-      </w:r>
-      <w:proofErr w:type="spellStart"/>
-      <w:r>
-        <w:t>tincidunt</w:t>
-      </w:r>
-      <w:proofErr w:type="spellEnd"/>
-      <w:r>
-        <w:t xml:space="preserve"> </w:t>
-      </w:r>
-      <w:proofErr w:type="spellStart"/>
-      <w:r>
-        <w:t>consequat</w:t>
-      </w:r>
-      <w:proofErr w:type="spellEnd"/>
-      <w:r>
-        <w:t xml:space="preserve"> pharetra. Maecenas </w:t>
-      </w:r>
-      <w:proofErr w:type="spellStart"/>
-      <w:r>
-        <w:t>sodales</w:t>
-      </w:r>
-      <w:proofErr w:type="spellEnd"/>
-      <w:r>
-        <w:t xml:space="preserve"> </w:t>
-      </w:r>
-      <w:proofErr w:type="spellStart"/>
-      <w:r>
-        <w:t>purus</w:t>
-      </w:r>
-      <w:proofErr w:type="spellEnd"/>
-      <w:r>
-        <w:t xml:space="preserve"> at </w:t>
-      </w:r>
-      <w:proofErr w:type="spellStart"/>
-      <w:r>
-        <w:t>nulla</w:t>
-      </w:r>
-      <w:proofErr w:type="spellEnd"/>
-      <w:r>
-        <w:t xml:space="preserve"> </w:t>
-      </w:r>
-      <w:proofErr w:type="spellStart"/>
-      <w:r>
-        <w:t>finibus</w:t>
-      </w:r>
-      <w:proofErr w:type="spellEnd"/>
-      <w:r>
-        <w:t xml:space="preserve"> </w:t>
-      </w:r>
-      <w:proofErr w:type="spellStart"/>
-      <w:r>
-        <w:t>dapibus</w:t>
-      </w:r>
-      <w:proofErr w:type="spellEnd"/>
-      <w:r>
-        <w:t xml:space="preserve">. </w:t>
-      </w:r>
-    </w:p>
-    <w:p>
-      <w:r>
-        <w:t xml:space="preserve">          </w:t>
-      </w:r>
-      <w:proofErr w:type="spellStart"/>
-      <w:r>
-        <w:t>Nullam</w:t>
-      </w:r>
-      <w:proofErr w:type="spellEnd"/>
-      <w:r>
-        <w:t xml:space="preserve"> </w:t>
-      </w:r>
-      <w:proofErr w:type="spellStart"/>
-      <w:r>
-        <w:t>varius</w:t>
-      </w:r>
-      <w:proofErr w:type="spellEnd"/>
-      <w:r>
-        <w:t xml:space="preserve"> at </w:t>
-      </w:r>
-      <w:proofErr w:type="spellStart"/>
-      <w:r>
-        <w:t>nisl</w:t>
-      </w:r>
-      <w:proofErr w:type="spellEnd"/>
-      <w:r>
-        <w:t xml:space="preserve"> vel </w:t>
-      </w:r>
-      <w:proofErr w:type="spellStart"/>
-      <w:r>
-        <w:t>euismod</w:t>
-      </w:r>
-      <w:proofErr w:type="spellEnd"/>
-      <w:r>
-        <w:t xml:space="preserve">. </w:t>
-      </w:r>
-      <w:proofErr w:type="spellStart"/>
-      <w:r>
-        <w:t>Fusce</w:t>
-      </w:r>
-      <w:proofErr w:type="spellEnd"/>
-      <w:r>
-        <w:t xml:space="preserve"> </w:t>
-      </w:r>
-      <w:proofErr w:type="spellStart"/>
-      <w:r>
-        <w:t>aliquet</w:t>
-      </w:r>
-      <w:proofErr w:type="spellEnd"/>
-      <w:r>
-        <w:t xml:space="preserve"> ligula non </w:t>
-      </w:r>
-      <w:proofErr w:type="spellStart"/>
-      <w:r>
-        <w:t>tempor</w:t>
-      </w:r>
-      <w:proofErr w:type="spellEnd"/>
-      <w:r>
-        <w:t xml:space="preserve"> fermentum. </w:t>
-      </w:r>
-    </w:p>
-    <w:p>
-      <w:r>
-        <w:t xml:space="preserve">          Nam fermentum </w:t>
-      </w:r>
-      <w:proofErr w:type="spellStart"/>
-      <w:r>
-        <w:t>posuere</w:t>
-      </w:r>
-      <w:proofErr w:type="spellEnd"/>
-      <w:r>
-        <w:t xml:space="preserve"> </w:t>
-      </w:r>
-      <w:proofErr w:type="spellStart"/>
-      <w:r>
-        <w:t>mauris</w:t>
-      </w:r>
-      <w:proofErr w:type="spellEnd"/>
-      <w:r>
-        <w:t xml:space="preserve">, </w:t>
-      </w:r>
-      <w:proofErr w:type="spellStart"/>
-      <w:r>
-        <w:t>quis</w:t>
-      </w:r>
-      <w:proofErr w:type="spellEnd"/>
-      <w:r>
-        <w:t xml:space="preserve"> </w:t>
-      </w:r>
-      <w:proofErr w:type="spellStart"/>
-      <w:r>
-        <w:t>aliquam</w:t>
-      </w:r>
-      <w:proofErr w:type="spellEnd"/>
-      <w:r>
-        <w:t xml:space="preserve"> </w:t>
-      </w:r>
-      <w:proofErr w:type="spellStart"/>
-      <w:r>
-        <w:t>nibh</w:t>
-      </w:r>
-      <w:proofErr w:type="spellEnd"/>
-      <w:r>
-        <w:t xml:space="preserve"> dictum sed.&lt;/p&gt;</w:t>
-      </w:r>
-    </w:p>
-    <w:p>
-      <w:r>
-        <w:t xml:space="preserve">      &lt;/div&gt;</w:t>
-      </w:r>
-    </w:p>
-    <w:p>
-      <w:r>
-        <w:t xml:space="preserve">    &lt;/div&gt;</w:t>
-      </w:r>
-    </w:p>
-    <w:p>
-      <w:r>
-        <w:t xml:space="preserve">  &lt;/body&gt;</w:t>
-      </w:r>
-    </w:p>
-    <w:p>
-      <w:r>
-        <w:t>&lt;/html&gt;</w:t>
+      <w:r>
+        <w:t xml:space="preserve">class Input extends </w:t>
+      </w:r>
+      <w:proofErr w:type="spellStart"/>
+      <w:r>
+        <w:t>React.PureComponent</w:t>
+      </w:r>
+      <w:proofErr w:type="spellEnd"/>
+      <w:r>
+        <w:t xml:space="preserve"> {</w:t>
+      </w:r>
+    </w:p>
+    <w:p>
+      <w:r>
+        <w:t xml:space="preserve">  </w:t>
+      </w:r>
+      <w:proofErr w:type="gramStart"/>
+      <w:r>
+        <w:t>render(</w:t>
+      </w:r>
+      <w:proofErr w:type="gramEnd"/>
+      <w:r>
+        <w:t>) {</w:t>
+      </w:r>
+    </w:p>
+    <w:p>
+      <w:r>
+        <w:t xml:space="preserve">    let {</w:t>
+      </w:r>
+      <w:proofErr w:type="spellStart"/>
+      <w:r>
+        <w:t>forwardedRef</w:t>
+      </w:r>
+      <w:proofErr w:type="spellEnd"/>
+      <w:r>
+        <w:t>, ...</w:t>
+      </w:r>
+      <w:proofErr w:type="spellStart"/>
+      <w:r>
+        <w:t>otherProps</w:t>
+      </w:r>
+      <w:proofErr w:type="spellEnd"/>
+      <w:r>
+        <w:t xml:space="preserve">} = </w:t>
+      </w:r>
+      <w:proofErr w:type="spellStart"/>
+      <w:proofErr w:type="gramStart"/>
+      <w:r>
+        <w:t>this.props</w:t>
+      </w:r>
+      <w:proofErr w:type="spellEnd"/>
+      <w:proofErr w:type="gramEnd"/>
+      <w:r>
+        <w:t xml:space="preserve">; </w:t>
+      </w:r>
+    </w:p>
+    <w:p>
+      <w:r>
+        <w:t xml:space="preserve">    return &lt;input {...</w:t>
+      </w:r>
+      <w:proofErr w:type="spellStart"/>
+      <w:r>
+        <w:t>otherProps</w:t>
+      </w:r>
+      <w:proofErr w:type="spellEnd"/>
+      <w:r>
+        <w:t>} ref={</w:t>
+      </w:r>
+      <w:proofErr w:type="spellStart"/>
+      <w:r>
+        <w:t>forwardedRef</w:t>
+      </w:r>
+      <w:proofErr w:type="spellEnd"/>
+      <w:r>
+        <w:t>} /&gt;;</w:t>
+      </w:r>
+    </w:p>
+    <w:p>
+      <w:r>
+        <w:t xml:space="preserve">  }</w:t>
+      </w:r>
+    </w:p>
+    <w:p>
+      <w:r>
+        <w:t>}</w:t>
       </w:r>
     </w:p>
     <w:p/>
+    <w:p>
+      <w:r>
+        <w:t xml:space="preserve">const </w:t>
+      </w:r>
+      <w:proofErr w:type="spellStart"/>
+      <w:r>
+        <w:t>TextInput</w:t>
+      </w:r>
+      <w:proofErr w:type="spellEnd"/>
+      <w:r>
+        <w:t xml:space="preserve"> = </w:t>
+      </w:r>
+      <w:proofErr w:type="spellStart"/>
+      <w:r>
+        <w:t>React.forwardRef</w:t>
+      </w:r>
+      <w:proofErr w:type="spellEnd"/>
+      <w:r>
+        <w:t>((props, ref) =&gt; {</w:t>
+      </w:r>
+    </w:p>
+    <w:p>
+      <w:r>
+        <w:t xml:space="preserve">  return &lt;Input {...props} </w:t>
+      </w:r>
+      <w:proofErr w:type="spellStart"/>
+      <w:r>
+        <w:t>forwardedRef</w:t>
+      </w:r>
+      <w:proofErr w:type="spellEnd"/>
+      <w:r>
+        <w:t>={ref} /&gt;</w:t>
+      </w:r>
+    </w:p>
+    <w:p>
+      <w:r>
+        <w:t>});</w:t>
+      </w:r>
+    </w:p>
     <w:p/>
     <w:p>
-      <w:pPr>
-        <w:numPr>
-          <w:ilvl w:val="0"/>
-          <w:numId w:val="2"/>
-        </w:numPr>
-        <w:spacing w:before="100" w:beforeAutospacing="1" w:after="100" w:afterAutospacing="1" w:line="240" w:lineRule="auto"/>
-        <w:rPr>
-          <w:rFonts w:ascii="Helvetica" w:eastAsia="Times New Roman" w:hAnsi="Helvetica" w:cs="Times New Roman"/>
-          <w:color w:val="525252"/>
-          <w:sz w:val="23"/>
-          <w:szCs w:val="23"/>
-        </w:rPr>
-      </w:pPr>
-      <w:r>
-        <w:rPr>
-          <w:rFonts w:ascii="Helvetica" w:eastAsia="Times New Roman" w:hAnsi="Helvetica" w:cs="Times New Roman"/>
-          <w:color w:val="525252"/>
-          <w:sz w:val="23"/>
-          <w:szCs w:val="23"/>
-        </w:rPr>
-        <w:t> Classless div element: Wrong answer </w:t>
-      </w:r>
-    </w:p>
-    <w:p>
-      <w:pPr>
-        <w:numPr>
-          <w:ilvl w:val="0"/>
-          <w:numId w:val="2"/>
-        </w:numPr>
-        <w:spacing w:before="100" w:beforeAutospacing="1" w:after="100" w:afterAutospacing="1" w:line="240" w:lineRule="auto"/>
-        <w:rPr>
-          <w:rFonts w:ascii="Helvetica" w:eastAsia="Times New Roman" w:hAnsi="Helvetica" w:cs="Times New Roman"/>
-          <w:color w:val="525252"/>
-          <w:sz w:val="23"/>
-          <w:szCs w:val="23"/>
-        </w:rPr>
-      </w:pPr>
-      <w:r>
-        <w:rPr>
-          <w:rFonts w:ascii="Helvetica" w:eastAsia="Times New Roman" w:hAnsi="Helvetica" w:cs="Times New Roman"/>
-          <w:color w:val="525252"/>
-          <w:sz w:val="23"/>
-          <w:szCs w:val="23"/>
-        </w:rPr>
-        <w:t>  </w:t>
-      </w:r>
-      <w:proofErr w:type="spellStart"/>
-      <w:r>
-        <w:rPr>
-          <w:rFonts w:ascii="Helvetica" w:eastAsia="Times New Roman" w:hAnsi="Helvetica" w:cs="Times New Roman"/>
-          <w:color w:val="525252"/>
-          <w:sz w:val="23"/>
-          <w:szCs w:val="23"/>
-        </w:rPr>
-        <w:t>Self contained</w:t>
-      </w:r>
-      <w:proofErr w:type="spellEnd"/>
-      <w:r>
-        <w:rPr>
-          <w:rFonts w:ascii="Helvetica" w:eastAsia="Times New Roman" w:hAnsi="Helvetica" w:cs="Times New Roman"/>
-          <w:color w:val="525252"/>
-          <w:sz w:val="23"/>
-          <w:szCs w:val="23"/>
-        </w:rPr>
-        <w:t xml:space="preserve"> content: Wrong answer </w:t>
-      </w:r>
-    </w:p>
-    <w:p>
-      <w:pPr>
-        <w:numPr>
-          <w:ilvl w:val="0"/>
-          <w:numId w:val="2"/>
-        </w:numPr>
-        <w:spacing w:before="100" w:beforeAutospacing="1" w:after="100" w:afterAutospacing="1" w:line="240" w:lineRule="auto"/>
-        <w:rPr>
-          <w:rFonts w:ascii="Helvetica" w:eastAsia="Times New Roman" w:hAnsi="Helvetica" w:cs="Times New Roman"/>
-          <w:color w:val="525252"/>
-          <w:sz w:val="23"/>
-          <w:szCs w:val="23"/>
-        </w:rPr>
-      </w:pPr>
-      <w:r>
-        <w:rPr>
-          <w:rFonts w:ascii="Helvetica" w:eastAsia="Times New Roman" w:hAnsi="Helvetica" w:cs="Times New Roman"/>
-          <w:color w:val="525252"/>
-          <w:sz w:val="23"/>
-          <w:szCs w:val="23"/>
-        </w:rPr>
-        <w:t xml:space="preserve">  Toggling lorem-ipsum visibility: Wrong </w:t>
-      </w:r>
-      <w:proofErr w:type="spellStart"/>
-      <w:r>
-        <w:rPr>
-          <w:rFonts w:ascii="Helvetica" w:eastAsia="Times New Roman" w:hAnsi="Helvetica" w:cs="Times New Roman"/>
-          <w:color w:val="525252"/>
-          <w:sz w:val="23"/>
-          <w:szCs w:val="23"/>
-        </w:rPr>
-        <w:t>answe</w:t>
-      </w:r>
-      <w:proofErr w:type="spellEnd"/>
-    </w:p>
-    <w:p>
-      <w:pPr>
-        <w:shd w:val="clear" w:color="auto" w:fill="FFFFFF"/>
-        <w:spacing w:after="158" w:line="240" w:lineRule="auto"/>
-        <w:rPr>
-          <w:rFonts w:ascii="Helvetica" w:eastAsia="Times New Roman" w:hAnsi="Helvetica" w:cs="Times New Roman"/>
-          <w:color w:val="525252"/>
-          <w:sz w:val="23"/>
-          <w:szCs w:val="23"/>
-        </w:rPr>
-      </w:pPr>
-      <w:r>
-        <w:rPr>
-          <w:rFonts w:ascii="Helvetica" w:eastAsia="Times New Roman" w:hAnsi="Helvetica" w:cs="Times New Roman"/>
-          <w:color w:val="525252"/>
-          <w:sz w:val="23"/>
-          <w:szCs w:val="23"/>
-        </w:rPr>
-        <w:t>Every user on your website has an image avatar that is displayed when they post a comment. You want to style these images differently from other images on your site. Add a CSS class named avatar that fulfils the following requirements:</w:t>
-      </w:r>
-    </w:p>
-    <w:p>
-      <w:pPr>
-        <w:numPr>
-          <w:ilvl w:val="0"/>
-          <w:numId w:val="3"/>
-        </w:numPr>
-        <w:shd w:val="clear" w:color="auto" w:fill="FFFFFF"/>
-        <w:spacing w:before="100" w:beforeAutospacing="1" w:after="100" w:afterAutospacing="1" w:line="240" w:lineRule="auto"/>
-        <w:rPr>
-          <w:rFonts w:ascii="Helvetica" w:eastAsia="Times New Roman" w:hAnsi="Helvetica" w:cs="Times New Roman"/>
-          <w:color w:val="525252"/>
-          <w:sz w:val="23"/>
-          <w:szCs w:val="23"/>
-        </w:rPr>
-      </w:pPr>
-      <w:r>
-        <w:rPr>
-          <w:rFonts w:ascii="Helvetica" w:eastAsia="Times New Roman" w:hAnsi="Helvetica" w:cs="Times New Roman"/>
-          <w:color w:val="525252"/>
-          <w:sz w:val="23"/>
-          <w:szCs w:val="23"/>
-        </w:rPr>
-        <w:t>The avatar's border is rounded, so that it appears as a circle.</w:t>
-      </w:r>
-    </w:p>
-    <w:p>
-      <w:pPr>
-        <w:numPr>
-          <w:ilvl w:val="0"/>
-          <w:numId w:val="3"/>
-        </w:numPr>
-        <w:shd w:val="clear" w:color="auto" w:fill="FFFFFF"/>
-        <w:spacing w:before="100" w:beforeAutospacing="1" w:after="100" w:afterAutospacing="1" w:line="240" w:lineRule="auto"/>
-        <w:rPr>
-          <w:rFonts w:ascii="Helvetica" w:eastAsia="Times New Roman" w:hAnsi="Helvetica" w:cs="Times New Roman"/>
-          <w:color w:val="525252"/>
-          <w:sz w:val="23"/>
-          <w:szCs w:val="23"/>
-        </w:rPr>
-      </w:pPr>
-      <w:r>
-        <w:rPr>
-          <w:rFonts w:ascii="Helvetica" w:eastAsia="Times New Roman" w:hAnsi="Helvetica" w:cs="Times New Roman"/>
-          <w:color w:val="525252"/>
-          <w:sz w:val="23"/>
-          <w:szCs w:val="23"/>
-        </w:rPr>
-        <w:t>The avatar's width and height are both 150px.</w:t>
-      </w:r>
-    </w:p>
-    <w:p>
-      <w:pPr>
-        <w:numPr>
-          <w:ilvl w:val="0"/>
-          <w:numId w:val="3"/>
-        </w:numPr>
-        <w:shd w:val="clear" w:color="auto" w:fill="FFFFFF"/>
-        <w:spacing w:before="100" w:beforeAutospacing="1" w:after="100" w:afterAutospacing="1" w:line="240" w:lineRule="auto"/>
-        <w:rPr>
-          <w:rFonts w:ascii="Helvetica" w:eastAsia="Times New Roman" w:hAnsi="Helvetica" w:cs="Times New Roman"/>
-          <w:color w:val="525252"/>
-          <w:sz w:val="23"/>
-          <w:szCs w:val="23"/>
-        </w:rPr>
-      </w:pPr>
-      <w:r>
-        <w:rPr>
-          <w:rFonts w:ascii="Helvetica" w:eastAsia="Times New Roman" w:hAnsi="Helvetica" w:cs="Times New Roman"/>
-          <w:color w:val="525252"/>
-          <w:sz w:val="23"/>
-          <w:szCs w:val="23"/>
-        </w:rPr>
-        <w:t>The avatar has a solid border, has a width of 2px, and be colored gray.</w:t>
-      </w:r>
-    </w:p>
-    <w:p>
-      <w:pPr>
-        <w:shd w:val="clear" w:color="auto" w:fill="FFFFFF"/>
-        <w:spacing w:after="158" w:line="240" w:lineRule="auto"/>
-        <w:rPr>
-          <w:rFonts w:ascii="Helvetica" w:eastAsia="Times New Roman" w:hAnsi="Helvetica" w:cs="Times New Roman"/>
-          <w:color w:val="525252"/>
-          <w:sz w:val="23"/>
-          <w:szCs w:val="23"/>
-        </w:rPr>
-      </w:pPr>
-      <w:r>
-        <w:rPr>
-          <w:rFonts w:ascii="Helvetica" w:eastAsia="Times New Roman" w:hAnsi="Helvetica" w:cs="Times New Roman"/>
-          <w:color w:val="525252"/>
-          <w:sz w:val="23"/>
-          <w:szCs w:val="23"/>
-        </w:rPr>
-        <w:t>For example, the avatar in the template should look like</w:t>
+      <w:r>
+        <w:t xml:space="preserve">class </w:t>
+      </w:r>
+      <w:proofErr w:type="spellStart"/>
+      <w:r>
+        <w:t>FocusableInput</w:t>
+      </w:r>
+      <w:proofErr w:type="spellEnd"/>
+      <w:r>
+        <w:t xml:space="preserve"> extends </w:t>
+      </w:r>
+      <w:proofErr w:type="spellStart"/>
+      <w:r>
+        <w:t>React.Component</w:t>
+      </w:r>
+      <w:proofErr w:type="spellEnd"/>
+      <w:r>
+        <w:t xml:space="preserve"> { </w:t>
+      </w:r>
+    </w:p>
+    <w:p>
+      <w:r>
+        <w:t xml:space="preserve">  ref = </w:t>
+      </w:r>
+      <w:proofErr w:type="spellStart"/>
+      <w:r>
+        <w:t>React.createRef</w:t>
+      </w:r>
+      <w:proofErr w:type="spellEnd"/>
+      <w:r>
+        <w:t>()</w:t>
+      </w:r>
+    </w:p>
+    <w:p>
+      <w:r>
+        <w:t xml:space="preserve">  </w:t>
+      </w:r>
+      <w:proofErr w:type="gramStart"/>
+      <w:r>
+        <w:t>render(</w:t>
+      </w:r>
+      <w:proofErr w:type="gramEnd"/>
+      <w:r>
+        <w:t>) {</w:t>
+      </w:r>
+    </w:p>
+    <w:p>
+      <w:r>
+        <w:t xml:space="preserve">    return &lt;</w:t>
+      </w:r>
+      <w:proofErr w:type="spellStart"/>
+      <w:r>
+        <w:t>TextInput</w:t>
+      </w:r>
+      <w:proofErr w:type="spellEnd"/>
+      <w:r>
+        <w:t xml:space="preserve"> ref={</w:t>
+      </w:r>
+      <w:proofErr w:type="spellStart"/>
+      <w:r>
+        <w:t>this.ref</w:t>
+      </w:r>
+      <w:proofErr w:type="spellEnd"/>
+      <w:r>
+        <w:t>} /&gt;;</w:t>
+      </w:r>
+    </w:p>
+    <w:p>
+      <w:r>
+        <w:t xml:space="preserve">  }</w:t>
       </w:r>
     </w:p>
     <w:p/>
-    <w:p/>
-    <w:p>
-      <w:r>
-        <w:t>&lt;!DOCTYPE html&gt;</w:t>
-      </w:r>
-    </w:p>
-    <w:p>
-      <w:r>
-        <w:t>&lt;html&gt;</w:t>
-      </w:r>
-    </w:p>
-    <w:p>
-      <w:r>
-        <w:t xml:space="preserve">  &lt;head&gt;</w:t>
-      </w:r>
-    </w:p>
-    <w:p>
-      <w:r>
-        <w:t xml:space="preserve">    &lt;meta charset="utf-8"&gt;</w:t>
-      </w:r>
-    </w:p>
-    <w:p>
-      <w:r>
-        <w:t xml:space="preserve">    &lt;title&gt;Avatar&lt;/title&gt;</w:t>
-      </w:r>
-    </w:p>
-    <w:p>
-      <w:r>
-        <w:t xml:space="preserve">    &lt;style&gt;</w:t>
-      </w:r>
-    </w:p>
-    <w:p>
-      <w:r>
-        <w:t xml:space="preserve">      /* Write your CSS solution here (do not edit the surrounding HTML) */</w:t>
-      </w:r>
-    </w:p>
-    <w:p>
-      <w:r>
-        <w:t xml:space="preserve">    &lt;/style&gt;</w:t>
-      </w:r>
-    </w:p>
-    <w:p>
-      <w:r>
-        <w:t xml:space="preserve">  &lt;/head&gt;</w:t>
-      </w:r>
-    </w:p>
-    <w:p>
-      <w:r>
-        <w:t xml:space="preserve">  &lt;body&gt;</w:t>
-      </w:r>
-    </w:p>
-    <w:p>
-      <w:r>
-        <w:t xml:space="preserve">    &lt;</w:t>
-      </w:r>
-      <w:proofErr w:type="spellStart"/>
-      <w:r>
-        <w:t>img</w:t>
-      </w:r>
-      <w:proofErr w:type="spellEnd"/>
-      <w:r>
-        <w:t xml:space="preserve"> class="avatar" </w:t>
-      </w:r>
-      <w:proofErr w:type="spellStart"/>
-      <w:r>
-        <w:t>src</w:t>
-      </w:r>
-      <w:proofErr w:type="spellEnd"/>
-      <w:r>
-        <w:t>="https://goo.gl/</w:t>
-      </w:r>
-      <w:proofErr w:type="spellStart"/>
-      <w:r>
-        <w:t>khGCrk</w:t>
-      </w:r>
-      <w:proofErr w:type="spellEnd"/>
-      <w:r>
-        <w:t>" alt="avatar" /&gt;</w:t>
-      </w:r>
-    </w:p>
-    <w:p>
-      <w:r>
-        <w:lastRenderedPageBreak/>
-        <w:t xml:space="preserve">  &lt;/body&gt;</w:t>
-      </w:r>
-    </w:p>
-    <w:p>
-      <w:r>
-        <w:t>&lt;/html&gt;</w:t>
-      </w:r>
-    </w:p>
-    <w:p/>
-    <w:p>
-      <w:pPr>
-        <w:shd w:val="clear" w:color="auto" w:fill="FFFFFF"/>
-        <w:spacing w:after="158" w:line="240" w:lineRule="auto"/>
-        <w:rPr>
-          <w:rFonts w:ascii="Helvetica" w:eastAsia="Times New Roman" w:hAnsi="Helvetica" w:cs="Times New Roman"/>
-          <w:color w:val="525252"/>
-          <w:sz w:val="23"/>
-          <w:szCs w:val="23"/>
-        </w:rPr>
-      </w:pPr>
-      <w:r>
-        <w:rPr>
-          <w:rFonts w:ascii="Helvetica" w:eastAsia="Times New Roman" w:hAnsi="Helvetica" w:cs="Times New Roman"/>
-          <w:i/>
-          <w:iCs/>
-          <w:color w:val="525252"/>
-          <w:sz w:val="23"/>
-          <w:szCs w:val="23"/>
-        </w:rPr>
-        <w:t>The </w:t>
-      </w:r>
-      <w:proofErr w:type="spellStart"/>
-      <w:r>
-        <w:rPr>
-          <w:rFonts w:ascii="Helvetica" w:eastAsia="Times New Roman" w:hAnsi="Helvetica" w:cs="Times New Roman"/>
-          <w:i/>
-          <w:iCs/>
-          <w:color w:val="525252"/>
-          <w:sz w:val="23"/>
-          <w:szCs w:val="23"/>
-        </w:rPr>
-        <w:t>TextInput</w:t>
-      </w:r>
-      <w:proofErr w:type="spellEnd"/>
-      <w:r>
-        <w:rPr>
-          <w:rFonts w:ascii="Helvetica" w:eastAsia="Times New Roman" w:hAnsi="Helvetica" w:cs="Times New Roman"/>
-          <w:i/>
-          <w:iCs/>
-          <w:color w:val="525252"/>
-          <w:sz w:val="23"/>
-          <w:szCs w:val="23"/>
-        </w:rPr>
-        <w:t> </w:t>
-      </w:r>
-      <w:r>
-        <w:rPr>
-          <w:rFonts w:ascii="Helvetica" w:eastAsia="Times New Roman" w:hAnsi="Helvetica" w:cs="Times New Roman"/>
-          <w:color w:val="525252"/>
-          <w:sz w:val="23"/>
-          <w:szCs w:val="23"/>
-        </w:rPr>
-        <w:t>component renders an </w:t>
-      </w:r>
-      <w:r>
-        <w:rPr>
-          <w:rFonts w:ascii="Helvetica" w:eastAsia="Times New Roman" w:hAnsi="Helvetica" w:cs="Times New Roman"/>
-          <w:i/>
-          <w:iCs/>
-          <w:color w:val="525252"/>
-          <w:sz w:val="23"/>
-          <w:szCs w:val="23"/>
-        </w:rPr>
-        <w:t>input</w:t>
-      </w:r>
-      <w:r>
-        <w:rPr>
-          <w:rFonts w:ascii="Helvetica" w:eastAsia="Times New Roman" w:hAnsi="Helvetica" w:cs="Times New Roman"/>
-          <w:color w:val="525252"/>
-          <w:sz w:val="23"/>
-          <w:szCs w:val="23"/>
-        </w:rPr>
-        <w:t> element in the DOM and accepts a ref that is forwarded to that input element. Finish the </w:t>
-      </w:r>
-      <w:proofErr w:type="spellStart"/>
-      <w:r>
-        <w:rPr>
-          <w:rFonts w:ascii="Helvetica" w:eastAsia="Times New Roman" w:hAnsi="Helvetica" w:cs="Times New Roman"/>
-          <w:i/>
-          <w:iCs/>
-          <w:color w:val="525252"/>
-          <w:sz w:val="23"/>
-          <w:szCs w:val="23"/>
-        </w:rPr>
-        <w:t>FocusableInput</w:t>
-      </w:r>
-      <w:proofErr w:type="spellEnd"/>
-      <w:r>
-        <w:rPr>
-          <w:rFonts w:ascii="Helvetica" w:eastAsia="Times New Roman" w:hAnsi="Helvetica" w:cs="Times New Roman"/>
-          <w:i/>
-          <w:iCs/>
-          <w:color w:val="525252"/>
-          <w:sz w:val="23"/>
-          <w:szCs w:val="23"/>
-        </w:rPr>
-        <w:t> </w:t>
-      </w:r>
-      <w:r>
-        <w:rPr>
-          <w:rFonts w:ascii="Helvetica" w:eastAsia="Times New Roman" w:hAnsi="Helvetica" w:cs="Times New Roman"/>
-          <w:color w:val="525252"/>
-          <w:sz w:val="23"/>
-          <w:szCs w:val="23"/>
-        </w:rPr>
-        <w:t>component:</w:t>
-      </w:r>
-    </w:p>
-    <w:p>
-      <w:pPr>
-        <w:numPr>
-          <w:ilvl w:val="0"/>
-          <w:numId w:val="4"/>
-        </w:numPr>
-        <w:shd w:val="clear" w:color="auto" w:fill="FFFFFF"/>
-        <w:spacing w:before="100" w:beforeAutospacing="1" w:after="100" w:afterAutospacing="1" w:line="240" w:lineRule="auto"/>
-        <w:rPr>
-          <w:rFonts w:ascii="Helvetica" w:eastAsia="Times New Roman" w:hAnsi="Helvetica" w:cs="Times New Roman"/>
-          <w:color w:val="525252"/>
-          <w:sz w:val="23"/>
-          <w:szCs w:val="23"/>
-        </w:rPr>
-      </w:pPr>
-      <w:r>
-        <w:rPr>
-          <w:rFonts w:ascii="Helvetica" w:eastAsia="Times New Roman" w:hAnsi="Helvetica" w:cs="Times New Roman"/>
-          <w:color w:val="525252"/>
-          <w:sz w:val="23"/>
-          <w:szCs w:val="23"/>
-        </w:rPr>
-        <w:t>The component should accept a </w:t>
-      </w:r>
-      <w:r>
-        <w:rPr>
-          <w:rFonts w:ascii="Helvetica" w:eastAsia="Times New Roman" w:hAnsi="Helvetica" w:cs="Times New Roman"/>
-          <w:i/>
-          <w:iCs/>
-          <w:color w:val="525252"/>
-          <w:sz w:val="23"/>
-          <w:szCs w:val="23"/>
-        </w:rPr>
-        <w:t>focused </w:t>
-      </w:r>
-      <w:r>
-        <w:rPr>
-          <w:rFonts w:ascii="Helvetica" w:eastAsia="Times New Roman" w:hAnsi="Helvetica" w:cs="Times New Roman"/>
-          <w:color w:val="525252"/>
-          <w:sz w:val="23"/>
-          <w:szCs w:val="23"/>
-        </w:rPr>
-        <w:t>prop.</w:t>
-      </w:r>
-    </w:p>
-    <w:p>
-      <w:pPr>
-        <w:numPr>
-          <w:ilvl w:val="0"/>
-          <w:numId w:val="4"/>
-        </w:numPr>
-        <w:shd w:val="clear" w:color="auto" w:fill="FFFFFF"/>
-        <w:spacing w:before="100" w:beforeAutospacing="1" w:after="100" w:afterAutospacing="1" w:line="240" w:lineRule="auto"/>
-        <w:rPr>
-          <w:rFonts w:ascii="Helvetica" w:eastAsia="Times New Roman" w:hAnsi="Helvetica" w:cs="Times New Roman"/>
-          <w:color w:val="525252"/>
-          <w:sz w:val="23"/>
-          <w:szCs w:val="23"/>
-        </w:rPr>
-      </w:pPr>
-      <w:r>
-        <w:rPr>
-          <w:rFonts w:ascii="Helvetica" w:eastAsia="Times New Roman" w:hAnsi="Helvetica" w:cs="Times New Roman"/>
-          <w:color w:val="525252"/>
-          <w:sz w:val="23"/>
-          <w:szCs w:val="23"/>
-        </w:rPr>
-        <w:t>When the </w:t>
-      </w:r>
-      <w:r>
-        <w:rPr>
-          <w:rFonts w:ascii="Helvetica" w:eastAsia="Times New Roman" w:hAnsi="Helvetica" w:cs="Times New Roman"/>
-          <w:i/>
-          <w:iCs/>
-          <w:color w:val="525252"/>
-          <w:sz w:val="23"/>
-          <w:szCs w:val="23"/>
-        </w:rPr>
-        <w:t>focused </w:t>
-      </w:r>
-      <w:r>
-        <w:rPr>
-          <w:rFonts w:ascii="Helvetica" w:eastAsia="Times New Roman" w:hAnsi="Helvetica" w:cs="Times New Roman"/>
-          <w:color w:val="525252"/>
-          <w:sz w:val="23"/>
-          <w:szCs w:val="23"/>
-        </w:rPr>
-        <w:t>prop is changed from false to true, and the </w:t>
-      </w:r>
-      <w:r>
-        <w:rPr>
-          <w:rFonts w:ascii="Helvetica" w:eastAsia="Times New Roman" w:hAnsi="Helvetica" w:cs="Times New Roman"/>
-          <w:i/>
-          <w:iCs/>
-          <w:color w:val="525252"/>
-          <w:sz w:val="23"/>
-          <w:szCs w:val="23"/>
-        </w:rPr>
-        <w:t>input </w:t>
-      </w:r>
-      <w:r>
-        <w:rPr>
-          <w:rFonts w:ascii="Helvetica" w:eastAsia="Times New Roman" w:hAnsi="Helvetica" w:cs="Times New Roman"/>
-          <w:color w:val="525252"/>
-          <w:sz w:val="23"/>
-          <w:szCs w:val="23"/>
-        </w:rPr>
-        <w:t>is not focused, it should receive the focus.</w:t>
-      </w:r>
-    </w:p>
-    <w:p>
-      <w:pPr>
-        <w:numPr>
-          <w:ilvl w:val="0"/>
-          <w:numId w:val="4"/>
-        </w:numPr>
-        <w:shd w:val="clear" w:color="auto" w:fill="FFFFFF"/>
-        <w:spacing w:before="100" w:beforeAutospacing="1" w:after="100" w:afterAutospacing="1" w:line="240" w:lineRule="auto"/>
-        <w:rPr>
-          <w:rFonts w:ascii="Helvetica" w:eastAsia="Times New Roman" w:hAnsi="Helvetica" w:cs="Times New Roman"/>
-          <w:color w:val="525252"/>
-          <w:sz w:val="23"/>
-          <w:szCs w:val="23"/>
-        </w:rPr>
-      </w:pPr>
-      <w:r>
-        <w:rPr>
-          <w:rFonts w:ascii="Helvetica" w:eastAsia="Times New Roman" w:hAnsi="Helvetica" w:cs="Times New Roman"/>
-          <w:color w:val="525252"/>
-          <w:sz w:val="23"/>
-          <w:szCs w:val="23"/>
-        </w:rPr>
-        <w:t>If on mounting the </w:t>
-      </w:r>
-      <w:r>
-        <w:rPr>
-          <w:rFonts w:ascii="Helvetica" w:eastAsia="Times New Roman" w:hAnsi="Helvetica" w:cs="Times New Roman"/>
-          <w:i/>
-          <w:iCs/>
-          <w:color w:val="525252"/>
-          <w:sz w:val="23"/>
-          <w:szCs w:val="23"/>
-        </w:rPr>
-        <w:t>focused </w:t>
-      </w:r>
-      <w:r>
-        <w:rPr>
-          <w:rFonts w:ascii="Helvetica" w:eastAsia="Times New Roman" w:hAnsi="Helvetica" w:cs="Times New Roman"/>
-          <w:color w:val="525252"/>
-          <w:sz w:val="23"/>
-          <w:szCs w:val="23"/>
-        </w:rPr>
-        <w:t>prop is true, the input should receive the focus.</w:t>
-      </w:r>
-    </w:p>
-    <w:p/>
-    <w:p>
-      <w:r>
-        <w:t xml:space="preserve">class Input extends </w:t>
-      </w:r>
-      <w:proofErr w:type="spellStart"/>
-      <w:r>
-        <w:t>React.PureComponent</w:t>
-      </w:r>
-      <w:proofErr w:type="spellEnd"/>
-      <w:r>
-        <w:t xml:space="preserve"> {</w:t>
-      </w:r>
-    </w:p>
-    <w:p>
-      <w:r>
-        <w:t xml:space="preserve">  </w:t>
-      </w:r>
-      <w:proofErr w:type="gramStart"/>
-      <w:r>
-        <w:t>render(</w:t>
-      </w:r>
-      <w:proofErr w:type="gramEnd"/>
-      <w:r>
-        <w:t>) {</w:t>
-      </w:r>
-    </w:p>
-    <w:p>
-      <w:r>
-        <w:t xml:space="preserve">    let {</w:t>
-      </w:r>
-      <w:proofErr w:type="spellStart"/>
-      <w:r>
-        <w:t>forwardedRef</w:t>
-      </w:r>
-      <w:proofErr w:type="spellEnd"/>
-      <w:r>
-        <w:t>, ...</w:t>
-      </w:r>
-      <w:proofErr w:type="spellStart"/>
-      <w:r>
-        <w:t>otherProps</w:t>
-      </w:r>
-      <w:proofErr w:type="spellEnd"/>
-      <w:r>
-        <w:t xml:space="preserve">} = </w:t>
-      </w:r>
-      <w:proofErr w:type="spellStart"/>
-      <w:proofErr w:type="gramStart"/>
-      <w:r>
-        <w:t>this.props</w:t>
-      </w:r>
-      <w:proofErr w:type="spellEnd"/>
-      <w:proofErr w:type="gramEnd"/>
-      <w:r>
-        <w:t xml:space="preserve">; </w:t>
-      </w:r>
-    </w:p>
-    <w:p>
-      <w:r>
-        <w:t xml:space="preserve">    return &lt;input {...</w:t>
-      </w:r>
-      <w:proofErr w:type="spellStart"/>
-      <w:r>
-        <w:t>otherProps</w:t>
-      </w:r>
-      <w:proofErr w:type="spellEnd"/>
-      <w:r>
-        <w:t>} ref={</w:t>
-      </w:r>
-      <w:proofErr w:type="spellStart"/>
-      <w:r>
-        <w:t>forwardedRef</w:t>
-      </w:r>
-      <w:proofErr w:type="spellEnd"/>
-      <w:r>
-        <w:t>} /&gt;;</w:t>
-      </w:r>
-    </w:p>
-    <w:p>
-      <w:r>
-        <w:t xml:space="preserve">  }</w:t>
-      </w:r>
-    </w:p>
-    <w:p>
-      <w:r>
-        <w:t>}</w:t>
-      </w:r>
-    </w:p>
-    <w:p/>
-    <w:p>
-      <w:r>
-        <w:t xml:space="preserve">const </w:t>
-      </w:r>
-      <w:proofErr w:type="spellStart"/>
-      <w:r>
-        <w:t>TextInput</w:t>
-      </w:r>
-      <w:proofErr w:type="spellEnd"/>
-      <w:r>
-        <w:t xml:space="preserve"> = </w:t>
-      </w:r>
-      <w:proofErr w:type="spellStart"/>
-      <w:r>
-        <w:t>React.forwardRef</w:t>
-      </w:r>
-      <w:proofErr w:type="spellEnd"/>
-      <w:r>
-        <w:t>((props, ref) =&gt; {</w:t>
-      </w:r>
-    </w:p>
-    <w:p>
-      <w:r>
-        <w:t xml:space="preserve">  return &lt;Input {...props} </w:t>
-      </w:r>
-      <w:proofErr w:type="spellStart"/>
-      <w:r>
-        <w:t>forwardedRef</w:t>
-      </w:r>
-      <w:proofErr w:type="spellEnd"/>
-      <w:r>
-        <w:t>={ref} /&gt;</w:t>
-      </w:r>
-    </w:p>
-    <w:p>
-      <w:r>
-        <w:t>});</w:t>
-      </w:r>
-    </w:p>
-    <w:p/>
-    <w:p>
-      <w:r>
-        <w:t xml:space="preserve">class </w:t>
-      </w:r>
-      <w:proofErr w:type="spellStart"/>
-      <w:r>
-        <w:t>FocusableInput</w:t>
-      </w:r>
-      <w:proofErr w:type="spellEnd"/>
-      <w:r>
-        <w:t xml:space="preserve"> extends </w:t>
-      </w:r>
-      <w:proofErr w:type="spellStart"/>
-      <w:r>
-        <w:t>React.Component</w:t>
-      </w:r>
-      <w:proofErr w:type="spellEnd"/>
-      <w:r>
-        <w:t xml:space="preserve"> {</w:t>
-      </w:r>
-    </w:p>
-    <w:p>
-      <w:r>
-        <w:t xml:space="preserve">  </w:t>
-      </w:r>
-    </w:p>
-    <w:p>
-      <w:r>
-        <w:t xml:space="preserve">  ref = </w:t>
-      </w:r>
-      <w:proofErr w:type="spellStart"/>
-      <w:r>
-        <w:t>React.createRef</w:t>
-      </w:r>
-      <w:proofErr w:type="spellEnd"/>
-      <w:r>
-        <w:t>()</w:t>
-      </w:r>
-    </w:p>
-    <w:p/>
-    <w:p>
-      <w:r>
-        <w:t xml:space="preserve">  </w:t>
-      </w:r>
-      <w:proofErr w:type="gramStart"/>
-      <w:r>
-        <w:t>render(</w:t>
-      </w:r>
-      <w:proofErr w:type="gramEnd"/>
-      <w:r>
-        <w:t>) {</w:t>
-      </w:r>
-    </w:p>
-    <w:p>
-      <w:r>
-        <w:t xml:space="preserve">    return &lt;</w:t>
-      </w:r>
-      <w:proofErr w:type="spellStart"/>
-      <w:r>
-        <w:t>TextInput</w:t>
-      </w:r>
-      <w:proofErr w:type="spellEnd"/>
-      <w:r>
-        <w:t xml:space="preserve"> ref={</w:t>
-      </w:r>
-      <w:proofErr w:type="spellStart"/>
-      <w:r>
-        <w:t>this.ref</w:t>
-      </w:r>
-      <w:proofErr w:type="spellEnd"/>
-      <w:r>
-        <w:t>} /&gt;;</w:t>
-      </w:r>
-    </w:p>
-    <w:p>
-      <w:r>
-        <w:t xml:space="preserve">  }</w:t>
-      </w:r>
-    </w:p>
-    <w:p/>
     <w:p>
       <w:r>
         <w:t xml:space="preserve">  // When the focused prop is changed from false to true, </w:t>
@@ -1770,7 +222,6 @@
     </w:p>
     <w:p>
       <w:r>
-        <w:lastRenderedPageBreak/>
         <w:t xml:space="preserve">  // Implement your solution below:</w:t>
       </w:r>
     </w:p>
@@ -1929,7 +380,7 @@
           <w:noProof/>
         </w:rPr>
         <w:drawing>
-          <wp:inline distT="0" distB="0" distL="0" distR="0">
+          <wp:inline distT="0" distB="0" distL="0" distR="0" wp14:anchorId="50E0B839" wp14:editId="58085426">
             <wp:extent cx="5731510" cy="1005205"/>
             <wp:effectExtent l="0" t="0" r="2540" b="4445"/>
             <wp:docPr id="1" name="Picture 1"/>
@@ -1978,7 +429,7 @@
           <w:noProof/>
         </w:rPr>
         <w:drawing>
-          <wp:inline distT="0" distB="0" distL="0" distR="0" wp14:anchorId="4127BCFD" wp14:editId="577D4E71">
+          <wp:inline distT="0" distB="0" distL="0" distR="0" wp14:anchorId="52910FCB" wp14:editId="2217BE5B">
             <wp:extent cx="5731510" cy="2346325"/>
             <wp:effectExtent l="0" t="0" r="2540" b="0"/>
             <wp:docPr id="2" name="Picture 2"/>
@@ -2019,9 +470,8 @@
         <w:rPr>
           <w:noProof/>
         </w:rPr>
-        <w:lastRenderedPageBreak/>
         <w:drawing>
-          <wp:inline distT="0" distB="0" distL="0" distR="0" wp14:anchorId="6D05F477" wp14:editId="080C6EE0">
+          <wp:inline distT="0" distB="0" distL="0" distR="0" wp14:anchorId="03EE7A36" wp14:editId="6ED3123A">
             <wp:extent cx="5731510" cy="3880485"/>
             <wp:effectExtent l="0" t="0" r="2540" b="5715"/>
             <wp:docPr id="3" name="Picture 3"/>
@@ -2062,8 +512,9 @@
         <w:rPr>
           <w:noProof/>
         </w:rPr>
+        <w:lastRenderedPageBreak/>
         <w:drawing>
-          <wp:inline distT="0" distB="0" distL="0" distR="0" wp14:anchorId="0B5E35E6" wp14:editId="30FF6CD4">
+          <wp:inline distT="0" distB="0" distL="0" distR="0" wp14:anchorId="326F2625" wp14:editId="6D1722A5">
             <wp:extent cx="5731510" cy="2132965"/>
             <wp:effectExtent l="0" t="0" r="2540" b="635"/>
             <wp:docPr id="4" name="Picture 4"/>
@@ -2105,7 +556,7 @@
           <w:noProof/>
         </w:rPr>
         <w:drawing>
-          <wp:inline distT="0" distB="0" distL="0" distR="0" wp14:anchorId="0DD8EC34" wp14:editId="3A390A97">
+          <wp:inline distT="0" distB="0" distL="0" distR="0" wp14:anchorId="2B98FF8A" wp14:editId="279024AE">
             <wp:extent cx="5731510" cy="1245870"/>
             <wp:effectExtent l="0" t="0" r="2540" b="0"/>
             <wp:docPr id="5" name="Picture 5"/>
@@ -2142,13 +593,13 @@
       </w:r>
     </w:p>
     <w:p>
+      <w:bookmarkStart w:id="0" w:name="_GoBack"/>
       <w:r>
         <w:rPr>
           <w:noProof/>
         </w:rPr>
-        <w:lastRenderedPageBreak/>
         <w:drawing>
-          <wp:inline distT="0" distB="0" distL="0" distR="0" wp14:anchorId="0B881FE5" wp14:editId="4A1547F8">
+          <wp:inline distT="0" distB="0" distL="0" distR="0" wp14:anchorId="5FDBEEFE" wp14:editId="136C6091">
             <wp:extent cx="5731510" cy="2493645"/>
             <wp:effectExtent l="0" t="0" r="2540" b="1905"/>
             <wp:docPr id="6" name="Picture 6"/>
@@ -2183,14 +634,16 @@
           </wp:inline>
         </w:drawing>
       </w:r>
+      <w:bookmarkEnd w:id="0"/>
     </w:p>
     <w:p>
       <w:r>
         <w:rPr>
           <w:noProof/>
         </w:rPr>
+        <w:lastRenderedPageBreak/>
         <w:drawing>
-          <wp:inline distT="0" distB="0" distL="0" distR="0">
+          <wp:inline distT="0" distB="0" distL="0" distR="0" wp14:anchorId="3FC1496E" wp14:editId="752AE7FC">
             <wp:extent cx="5731510" cy="3337560"/>
             <wp:effectExtent l="0" t="0" r="2540" b="0"/>
             <wp:docPr id="7" name="Picture 7"/>
@@ -2238,7 +691,7 @@
           <w:noProof/>
         </w:rPr>
         <w:drawing>
-          <wp:inline distT="0" distB="0" distL="0" distR="0" wp14:anchorId="4D86C65C" wp14:editId="75BCD948">
+          <wp:inline distT="0" distB="0" distL="0" distR="0" wp14:anchorId="0A12A563" wp14:editId="085F7DBE">
             <wp:extent cx="5731510" cy="2531745"/>
             <wp:effectExtent l="0" t="0" r="2540" b="1905"/>
             <wp:docPr id="8" name="Picture 8"/>
@@ -2279,9 +732,8 @@
         <w:rPr>
           <w:noProof/>
         </w:rPr>
-        <w:lastRenderedPageBreak/>
         <w:drawing>
-          <wp:inline distT="0" distB="0" distL="0" distR="0" wp14:anchorId="706B6B66" wp14:editId="3A710BF3">
+          <wp:inline distT="0" distB="0" distL="0" distR="0" wp14:anchorId="52678D08" wp14:editId="699A4FC9">
             <wp:extent cx="5731510" cy="815975"/>
             <wp:effectExtent l="0" t="0" r="2540" b="3175"/>
             <wp:docPr id="9" name="Picture 9"/>
@@ -2322,8 +774,9 @@
         <w:rPr>
           <w:noProof/>
         </w:rPr>
+        <w:lastRenderedPageBreak/>
         <w:drawing>
-          <wp:inline distT="0" distB="0" distL="0" distR="0" wp14:anchorId="792BC346" wp14:editId="2BFC98DE">
+          <wp:inline distT="0" distB="0" distL="0" distR="0" wp14:anchorId="5FF3B0BA" wp14:editId="22CFC031">
             <wp:extent cx="5731510" cy="3213735"/>
             <wp:effectExtent l="0" t="0" r="2540" b="5715"/>
             <wp:docPr id="10" name="Picture 10"/>
@@ -2365,7 +818,7 @@
           <w:noProof/>
         </w:rPr>
         <w:drawing>
-          <wp:inline distT="0" distB="0" distL="0" distR="0" wp14:anchorId="775CBD4F" wp14:editId="350AD459">
+          <wp:inline distT="0" distB="0" distL="0" distR="0" wp14:anchorId="170CCB81" wp14:editId="60E7D413">
             <wp:extent cx="5731510" cy="1580515"/>
             <wp:effectExtent l="0" t="0" r="2540" b="635"/>
             <wp:docPr id="11" name="Picture 11"/>
@@ -2407,7 +860,7 @@
           <w:noProof/>
         </w:rPr>
         <w:drawing>
-          <wp:inline distT="0" distB="0" distL="0" distR="0" wp14:anchorId="2516AF06" wp14:editId="4BFD51C6">
+          <wp:inline distT="0" distB="0" distL="0" distR="0" wp14:anchorId="38BFD04B" wp14:editId="31A69C99">
             <wp:extent cx="5731510" cy="1629410"/>
             <wp:effectExtent l="0" t="0" r="2540" b="8890"/>
             <wp:docPr id="12" name="Picture 12"/>
@@ -2448,9 +901,8 @@
         <w:rPr>
           <w:noProof/>
         </w:rPr>
-        <w:lastRenderedPageBreak/>
         <w:drawing>
-          <wp:inline distT="0" distB="0" distL="0" distR="0" wp14:anchorId="1FD8F016" wp14:editId="498ADF49">
+          <wp:inline distT="0" distB="0" distL="0" distR="0" wp14:anchorId="5FD25AC5" wp14:editId="23F11275">
             <wp:extent cx="5731510" cy="2010410"/>
             <wp:effectExtent l="0" t="0" r="2540" b="8890"/>
             <wp:docPr id="13" name="Picture 13"/>
@@ -2493,7 +945,7 @@
         </w:rPr>
         <w:lastRenderedPageBreak/>
         <w:drawing>
-          <wp:inline distT="0" distB="0" distL="0" distR="0" wp14:anchorId="0C73E163" wp14:editId="391F8771">
+          <wp:inline distT="0" distB="0" distL="0" distR="0" wp14:anchorId="725DD2A4" wp14:editId="1466CA01">
             <wp:extent cx="5439534" cy="5430008"/>
             <wp:effectExtent l="0" t="0" r="8890" b="0"/>
             <wp:docPr id="14" name="Picture 14"/>
@@ -2533,7 +985,7 @@
           <w:noProof/>
         </w:rPr>
         <w:drawing>
-          <wp:inline distT="0" distB="0" distL="0" distR="0" wp14:anchorId="6CB93543" wp14:editId="7C353BCE">
+          <wp:inline distT="0" distB="0" distL="0" distR="0" wp14:anchorId="4660358C" wp14:editId="73F303A3">
             <wp:extent cx="5731510" cy="1965325"/>
             <wp:effectExtent l="0" t="0" r="2540" b="0"/>
             <wp:docPr id="15" name="Picture 15"/>
@@ -2577,7 +1029,7 @@
         </w:rPr>
         <w:lastRenderedPageBreak/>
         <w:drawing>
-          <wp:inline distT="0" distB="0" distL="0" distR="0" wp14:anchorId="63FDD182" wp14:editId="45F7EA60">
+          <wp:inline distT="0" distB="0" distL="0" distR="0" wp14:anchorId="4CDF84DE" wp14:editId="35F90DD8">
             <wp:extent cx="5731510" cy="1613535"/>
             <wp:effectExtent l="0" t="0" r="2540" b="5715"/>
             <wp:docPr id="16" name="Picture 16"/>
@@ -4006,7 +2458,7 @@
       </w:pPr>
     </w:pPrDefault>
   </w:docDefaults>
-  <w:latentStyles w:defLockedState="0" w:defUIPriority="99" w:defSemiHidden="0" w:defUnhideWhenUsed="0" w:defQFormat="0" w:count="375">
+  <w:latentStyles w:defLockedState="0" w:defUIPriority="99" w:defSemiHidden="0" w:defUnhideWhenUsed="0" w:defQFormat="0" w:count="377">
     <w:lsdException w:name="Normal" w:uiPriority="0" w:qFormat="1"/>
     <w:lsdException w:name="heading 1" w:uiPriority="9" w:qFormat="1"/>
     <w:lsdException w:name="heading 2" w:semiHidden="1" w:uiPriority="9" w:unhideWhenUsed="1" w:qFormat="1"/>
@@ -4112,7 +2564,6 @@
     <w:lsdException w:name="HTML Sample" w:semiHidden="1" w:unhideWhenUsed="1"/>
     <w:lsdException w:name="HTML Typewriter" w:semiHidden="1" w:unhideWhenUsed="1"/>
     <w:lsdException w:name="HTML Variable" w:semiHidden="1" w:unhideWhenUsed="1"/>
-    <w:lsdException w:name="Normal Table" w:semiHidden="1" w:unhideWhenUsed="1"/>
     <w:lsdException w:name="annotation subject" w:semiHidden="1" w:unhideWhenUsed="1"/>
     <w:lsdException w:name="No List" w:semiHidden="1" w:unhideWhenUsed="1"/>
     <w:lsdException w:name="Outline List 1" w:semiHidden="1" w:unhideWhenUsed="1"/>
@@ -4158,11 +2609,9 @@
     <w:lsdException w:name="Table Subtle 1" w:semiHidden="1" w:unhideWhenUsed="1"/>
     <w:lsdException w:name="Table Subtle 2" w:semiHidden="1" w:unhideWhenUsed="1"/>
     <w:lsdException w:name="Table Web 1" w:semiHidden="1" w:unhideWhenUsed="1"/>
-    <w:lsdException w:name="Table Web 2" w:semiHidden="1" w:unhideWhenUsed="1"/>
     <w:lsdException w:name="Table Web 3" w:semiHidden="1" w:unhideWhenUsed="1"/>
     <w:lsdException w:name="Balloon Text" w:semiHidden="1" w:unhideWhenUsed="1"/>
     <w:lsdException w:name="Table Grid" w:uiPriority="39"/>
-    <w:lsdException w:name="Table Theme" w:semiHidden="1" w:unhideWhenUsed="1"/>
     <w:lsdException w:name="Placeholder Text" w:semiHidden="1"/>
     <w:lsdException w:name="No Spacing" w:uiPriority="1" w:qFormat="1"/>
     <w:lsdException w:name="Light Shading" w:uiPriority="60"/>
@@ -4382,6 +2831,8 @@
     <w:lsdException w:name="Smart Hyperlink" w:semiHidden="1" w:unhideWhenUsed="1"/>
     <w:lsdException w:name="Hashtag" w:semiHidden="1" w:unhideWhenUsed="1"/>
     <w:lsdException w:name="Unresolved Mention" w:semiHidden="1" w:unhideWhenUsed="1"/>
+    <w:lsdException w:name="Smart Link" w:semiHidden="1" w:unhideWhenUsed="1"/>
+    <w:lsdException w:name="Smart Link Error" w:semiHidden="1" w:unhideWhenUsed="1"/>
   </w:latentStyles>
   <w:style w:type="paragraph" w:default="1" w:styleId="Normal">
     <w:name w:val="Normal"/>

</xml_diff>